<commit_message>
Update finish file report and project
</commit_message>
<xml_diff>
--- a/Tran_Minh_Khoa_BaoCaoCongViecTuan_DPH_version3.docx
+++ b/Tran_Minh_Khoa_BaoCaoCongViecTuan_DPH_version3.docx
@@ -254,8 +254,30 @@
     <w:p>
       <w:pPr>
         <w:pStyle w:val="ListParagraph"/>
+        <w:numPr>
+          <w:ilvl w:val="0"/>
+          <w:numId w:val="5"/>
+        </w:numPr>
         <w:spacing w:line="312" w:lineRule="auto"/>
-        <w:ind w:left="270"/>
+        <w:rPr>
+          <w:b/>
+          <w:bCs/>
+          <w:szCs w:val="26"/>
+        </w:rPr>
+      </w:pPr>
+      <w:r>
+        <w:rPr>
+          <w:b/>
+          <w:bCs/>
+          <w:szCs w:val="26"/>
+        </w:rPr>
+        <w:t xml:space="preserve">Link git tất cả các file và project: </w:t>
+      </w:r>
+    </w:p>
+    <w:p>
+      <w:pPr>
+        <w:spacing w:line="312" w:lineRule="auto"/>
+        <w:ind w:firstLine="720"/>
         <w:rPr>
           <w:b/>
           <w:bCs/>
@@ -277,14 +299,73 @@
     <w:p>
       <w:pPr>
         <w:pStyle w:val="ListParagraph"/>
+        <w:numPr>
+          <w:ilvl w:val="0"/>
+          <w:numId w:val="5"/>
+        </w:numPr>
         <w:spacing w:line="312" w:lineRule="auto"/>
-        <w:ind w:left="270"/>
-        <w:rPr>
-          <w:b/>
-          <w:bCs/>
-          <w:szCs w:val="26"/>
-        </w:rPr>
-      </w:pPr>
+        <w:rPr>
+          <w:b/>
+          <w:bCs/>
+          <w:szCs w:val="26"/>
+        </w:rPr>
+      </w:pPr>
+      <w:r>
+        <w:rPr>
+          <w:b/>
+          <w:bCs/>
+          <w:szCs w:val="26"/>
+        </w:rPr>
+        <w:t>Link git project:</w:t>
+      </w:r>
+      <w:r>
+        <w:rPr>
+          <w:b/>
+          <w:bCs/>
+          <w:szCs w:val="26"/>
+        </w:rPr>
+        <w:t xml:space="preserve"> </w:t>
+      </w:r>
+    </w:p>
+    <w:p>
+      <w:pPr>
+        <w:spacing w:line="312" w:lineRule="auto"/>
+        <w:ind w:left="720"/>
+        <w:rPr>
+          <w:rStyle w:val="Hyperlink"/>
+          <w:b/>
+          <w:bCs/>
+          <w:color w:val="auto"/>
+          <w:szCs w:val="26"/>
+          <w:u w:val="none"/>
+        </w:rPr>
+      </w:pPr>
+      <w:hyperlink r:id="rId6" w:history="1">
+        <w:r>
+          <w:rPr>
+            <w:rStyle w:val="Hyperlink"/>
+            <w:b/>
+            <w:bCs/>
+          </w:rPr>
+          <w:t>https://github.com/tra</w:t>
+        </w:r>
+        <w:r>
+          <w:rPr>
+            <w:rStyle w:val="Hyperlink"/>
+            <w:b/>
+            <w:bCs/>
+          </w:rPr>
+          <w:t>n</w:t>
+        </w:r>
+        <w:r>
+          <w:rPr>
+            <w:rStyle w:val="Hyperlink"/>
+            <w:b/>
+            <w:bCs/>
+          </w:rPr>
+          <w:t>khoa2000/DATN-2022/tree/main/project</w:t>
+        </w:r>
+      </w:hyperlink>
     </w:p>
     <w:p>
       <w:pPr>
@@ -1142,6 +1223,7 @@
                 <w:noProof/>
                 <w:szCs w:val="26"/>
               </w:rPr>
+              <w:lastRenderedPageBreak/>
               <w:t>8</w:t>
             </w:r>
           </w:p>
@@ -1238,7 +1320,6 @@
                 <w:noProof/>
                 <w:szCs w:val="26"/>
               </w:rPr>
-              <w:lastRenderedPageBreak/>
               <w:t>9</w:t>
             </w:r>
           </w:p>
@@ -1638,6 +1719,26 @@
         <w:pStyle w:val="ListParagraph"/>
         <w:numPr>
           <w:ilvl w:val="0"/>
+          <w:numId w:val="3"/>
+        </w:numPr>
+        <w:spacing w:line="312" w:lineRule="auto"/>
+        <w:ind w:hanging="270"/>
+        <w:rPr>
+          <w:szCs w:val="26"/>
+        </w:rPr>
+      </w:pPr>
+      <w:r>
+        <w:rPr>
+          <w:szCs w:val="26"/>
+        </w:rPr>
+        <w:t>Tuần 14: Chạy test kiểm thử các chức năng và fix bug.</w:t>
+      </w:r>
+    </w:p>
+    <w:p>
+      <w:pPr>
+        <w:pStyle w:val="ListParagraph"/>
+        <w:numPr>
+          <w:ilvl w:val="0"/>
           <w:numId w:val="1"/>
         </w:numPr>
         <w:spacing w:line="312" w:lineRule="auto"/>
@@ -1695,7 +1796,7 @@
         </w:rPr>
         <w:t xml:space="preserve"> file sơ đồ usecase </w:t>
       </w:r>
-      <w:hyperlink r:id="rId6" w:history="1">
+      <w:hyperlink r:id="rId7" w:history="1">
         <w:r>
           <w:rPr>
             <w:rStyle w:val="Hyperlink"/>
@@ -1736,7 +1837,7 @@
           <w:szCs w:val="26"/>
         </w:rPr>
       </w:pPr>
-      <w:hyperlink r:id="rId7" w:history="1">
+      <w:hyperlink r:id="rId8" w:history="1">
         <w:r>
           <w:rPr>
             <w:rStyle w:val="Hyperlink"/>
@@ -2192,6 +2293,119 @@
       </w:rPr>
     </w:lvl>
   </w:abstractNum>
+  <w:abstractNum w:abstractNumId="4" w15:restartNumberingAfterBreak="0">
+    <w:nsid w:val="68FE2929"/>
+    <w:multiLevelType w:val="hybridMultilevel"/>
+    <w:tmpl w:val="7D824350"/>
+    <w:lvl w:ilvl="0" w:tplc="9110ADFC">
+      <w:start w:val="1"/>
+      <w:numFmt w:val="bullet"/>
+      <w:lvlText w:val=""/>
+      <w:lvlJc w:val="left"/>
+      <w:pPr>
+        <w:ind w:left="720" w:hanging="360"/>
+      </w:pPr>
+      <w:rPr>
+        <w:rFonts w:ascii="Symbol" w:hAnsi="Symbol" w:hint="default"/>
+      </w:rPr>
+    </w:lvl>
+    <w:lvl w:ilvl="1" w:tplc="04090003" w:tentative="1">
+      <w:start w:val="1"/>
+      <w:numFmt w:val="bullet"/>
+      <w:lvlText w:val="o"/>
+      <w:lvlJc w:val="left"/>
+      <w:pPr>
+        <w:ind w:left="1440" w:hanging="360"/>
+      </w:pPr>
+      <w:rPr>
+        <w:rFonts w:ascii="Courier New" w:hAnsi="Courier New" w:cs="Courier New" w:hint="default"/>
+      </w:rPr>
+    </w:lvl>
+    <w:lvl w:ilvl="2" w:tplc="04090005" w:tentative="1">
+      <w:start w:val="1"/>
+      <w:numFmt w:val="bullet"/>
+      <w:lvlText w:val=""/>
+      <w:lvlJc w:val="left"/>
+      <w:pPr>
+        <w:ind w:left="2160" w:hanging="360"/>
+      </w:pPr>
+      <w:rPr>
+        <w:rFonts w:ascii="Wingdings" w:hAnsi="Wingdings" w:hint="default"/>
+      </w:rPr>
+    </w:lvl>
+    <w:lvl w:ilvl="3" w:tplc="04090001" w:tentative="1">
+      <w:start w:val="1"/>
+      <w:numFmt w:val="bullet"/>
+      <w:lvlText w:val=""/>
+      <w:lvlJc w:val="left"/>
+      <w:pPr>
+        <w:ind w:left="2880" w:hanging="360"/>
+      </w:pPr>
+      <w:rPr>
+        <w:rFonts w:ascii="Symbol" w:hAnsi="Symbol" w:hint="default"/>
+      </w:rPr>
+    </w:lvl>
+    <w:lvl w:ilvl="4" w:tplc="04090003" w:tentative="1">
+      <w:start w:val="1"/>
+      <w:numFmt w:val="bullet"/>
+      <w:lvlText w:val="o"/>
+      <w:lvlJc w:val="left"/>
+      <w:pPr>
+        <w:ind w:left="3600" w:hanging="360"/>
+      </w:pPr>
+      <w:rPr>
+        <w:rFonts w:ascii="Courier New" w:hAnsi="Courier New" w:cs="Courier New" w:hint="default"/>
+      </w:rPr>
+    </w:lvl>
+    <w:lvl w:ilvl="5" w:tplc="04090005" w:tentative="1">
+      <w:start w:val="1"/>
+      <w:numFmt w:val="bullet"/>
+      <w:lvlText w:val=""/>
+      <w:lvlJc w:val="left"/>
+      <w:pPr>
+        <w:ind w:left="4320" w:hanging="360"/>
+      </w:pPr>
+      <w:rPr>
+        <w:rFonts w:ascii="Wingdings" w:hAnsi="Wingdings" w:hint="default"/>
+      </w:rPr>
+    </w:lvl>
+    <w:lvl w:ilvl="6" w:tplc="04090001" w:tentative="1">
+      <w:start w:val="1"/>
+      <w:numFmt w:val="bullet"/>
+      <w:lvlText w:val=""/>
+      <w:lvlJc w:val="left"/>
+      <w:pPr>
+        <w:ind w:left="5040" w:hanging="360"/>
+      </w:pPr>
+      <w:rPr>
+        <w:rFonts w:ascii="Symbol" w:hAnsi="Symbol" w:hint="default"/>
+      </w:rPr>
+    </w:lvl>
+    <w:lvl w:ilvl="7" w:tplc="04090003" w:tentative="1">
+      <w:start w:val="1"/>
+      <w:numFmt w:val="bullet"/>
+      <w:lvlText w:val="o"/>
+      <w:lvlJc w:val="left"/>
+      <w:pPr>
+        <w:ind w:left="5760" w:hanging="360"/>
+      </w:pPr>
+      <w:rPr>
+        <w:rFonts w:ascii="Courier New" w:hAnsi="Courier New" w:cs="Courier New" w:hint="default"/>
+      </w:rPr>
+    </w:lvl>
+    <w:lvl w:ilvl="8" w:tplc="04090005" w:tentative="1">
+      <w:start w:val="1"/>
+      <w:numFmt w:val="bullet"/>
+      <w:lvlText w:val=""/>
+      <w:lvlJc w:val="left"/>
+      <w:pPr>
+        <w:ind w:left="6480" w:hanging="360"/>
+      </w:pPr>
+      <w:rPr>
+        <w:rFonts w:ascii="Wingdings" w:hAnsi="Wingdings" w:hint="default"/>
+      </w:rPr>
+    </w:lvl>
+  </w:abstractNum>
   <w:num w:numId="1">
     <w:abstractNumId w:val="2"/>
   </w:num>
@@ -2203,6 +2417,9 @@
   </w:num>
   <w:num w:numId="4">
     <w:abstractNumId w:val="1"/>
+  </w:num>
+  <w:num w:numId="5">
+    <w:abstractNumId w:val="4"/>
   </w:num>
 </w:numbering>
 </file>
@@ -2667,6 +2884,18 @@
       <w:shd w:val="clear" w:color="auto" w:fill="E1DFDD"/>
     </w:rPr>
   </w:style>
+  <w:style w:type="character" w:styleId="FollowedHyperlink">
+    <w:name w:val="FollowedHyperlink"/>
+    <w:basedOn w:val="DefaultParagraphFont"/>
+    <w:uiPriority w:val="99"/>
+    <w:semiHidden/>
+    <w:unhideWhenUsed/>
+    <w:rsid w:val="000F3BED"/>
+    <w:rPr>
+      <w:color w:val="954F72" w:themeColor="followedHyperlink"/>
+      <w:u w:val="single"/>
+    </w:rPr>
+  </w:style>
 </w:styles>
 </file>
 

</xml_diff>